<commit_message>
modified:   ClearCase_TechnicalReport.docx 	new file:   Rama Part.doc 	new file:   clearcase_bpd_report.pdf
</commit_message>
<xml_diff>
--- a/ClearCase_TechnicalReport.docx
+++ b/ClearCase_TechnicalReport.docx
@@ -5,15 +5,44 @@
     <w:p>
       <w:pPr>
         <w:pStyle w:val="Heading1"/>
+        <w:spacing w:line="480" w:lineRule="auto"/>
+      </w:pPr>
+      <w:r>
+        <w:t>Executive Summary</w:t>
+      </w:r>
+    </w:p>
+    <w:p>
+      <w:pPr>
+        <w:pStyle w:val="Heading2"/>
+        <w:spacing w:line="480" w:lineRule="auto"/>
+      </w:pPr>
+      <w:r>
+        <w:t>Who should read this report?</w:t>
+      </w:r>
+    </w:p>
+    <w:p>
+      <w:pPr>
+        <w:spacing w:line="480" w:lineRule="auto"/>
+      </w:pPr>
+    </w:p>
+    <w:p>
+      <w:pPr>
+        <w:pStyle w:val="Heading1"/>
+        <w:spacing w:line="480" w:lineRule="auto"/>
       </w:pPr>
       <w:r>
         <w:t>Glossary</w:t>
       </w:r>
     </w:p>
-    <w:p/>
+    <w:p>
+      <w:pPr>
+        <w:spacing w:line="480" w:lineRule="auto"/>
+      </w:pPr>
+    </w:p>
     <w:p>
       <w:pPr>
         <w:pStyle w:val="Heading1"/>
+        <w:spacing w:line="480" w:lineRule="auto"/>
       </w:pPr>
       <w:r>
         <w:t>Major functionalities – Overview of ClearCase functional automation</w:t>
@@ -21,6 +50,7 @@
     </w:p>
     <w:p>
       <w:pPr>
+        <w:spacing w:line="480" w:lineRule="auto"/>
         <w:rPr>
           <w:sz w:val="24"/>
           <w:szCs w:val="24"/>
@@ -43,6 +73,7 @@
     </w:p>
     <w:p>
       <w:pPr>
+        <w:spacing w:line="480" w:lineRule="auto"/>
         <w:rPr>
           <w:sz w:val="24"/>
           <w:szCs w:val="24"/>
@@ -65,6 +96,7 @@
     </w:p>
     <w:p>
       <w:pPr>
+        <w:spacing w:line="480" w:lineRule="auto"/>
         <w:rPr>
           <w:sz w:val="24"/>
           <w:szCs w:val="24"/>
@@ -74,50 +106,247 @@
     <w:p>
       <w:pPr>
         <w:pStyle w:val="Heading2"/>
-      </w:pPr>
-      <w:r>
-        <w:t>Version Control</w:t>
-      </w:r>
-    </w:p>
-    <w:p/>
+        <w:spacing w:line="480" w:lineRule="auto"/>
+      </w:pPr>
+      <w:r>
+        <w:t xml:space="preserve">Managing projects </w:t>
+      </w:r>
+    </w:p>
+    <w:p>
+      <w:pPr>
+        <w:spacing w:line="480" w:lineRule="auto"/>
+      </w:pPr>
+    </w:p>
+    <w:p>
+      <w:pPr>
+        <w:pStyle w:val="Heading2"/>
+        <w:spacing w:line="480" w:lineRule="auto"/>
+      </w:pPr>
+      <w:r>
+        <w:t xml:space="preserve">Accessing, maintaining and </w:t>
+      </w:r>
+      <w:r>
+        <w:t xml:space="preserve">managing project assets </w:t>
+      </w:r>
+    </w:p>
+    <w:p>
+      <w:pPr>
+        <w:spacing w:line="480" w:lineRule="auto"/>
+      </w:pPr>
+    </w:p>
+    <w:p>
+      <w:pPr>
+        <w:spacing w:line="480" w:lineRule="auto"/>
+      </w:pPr>
+      <w:r>
+        <w:t>We needed a tool to facilitate two basic features for software developers. We need to be able to share code/work amongst the team and we need to guard and rollback against unstable progressions.</w:t>
+      </w:r>
+    </w:p>
+    <w:p>
+      <w:pPr>
+        <w:spacing w:line="480" w:lineRule="auto"/>
+      </w:pPr>
+      <w:r>
+        <w:lastRenderedPageBreak/>
+        <w:t xml:space="preserve">We define project assets as any articles, source code, documentations, </w:t>
+      </w:r>
+      <w:r>
+        <w:t xml:space="preserve">designs and also directory structure of the project file system. </w:t>
+      </w:r>
+    </w:p>
+    <w:p>
+      <w:pPr>
+        <w:spacing w:line="480" w:lineRule="auto"/>
+      </w:pPr>
+      <w:r>
+        <w:t xml:space="preserve">The ability to manage abstract assets is what sets ClearCase apart from traditional version control softwares. </w:t>
+      </w:r>
+    </w:p>
+    <w:p>
+      <w:pPr>
+        <w:spacing w:line="480" w:lineRule="auto"/>
+      </w:pPr>
+      <w:r>
+        <w:t>The outcome of managing proj</w:t>
+      </w:r>
+      <w:r>
+        <w:t xml:space="preserve">ect assets is achieving </w:t>
+      </w:r>
+      <w:r>
+        <w:t>efficiency.</w:t>
+      </w:r>
+    </w:p>
     <w:p>
       <w:pPr>
         <w:pStyle w:val="Heading3"/>
-      </w:pPr>
-      <w:r>
-        <w:t xml:space="preserve">Accessing, maintaining and </w:t>
-      </w:r>
-      <w:r>
-        <w:t xml:space="preserve">managing project assets </w:t>
-      </w:r>
-    </w:p>
-    <w:p/>
-    <w:p>
-      <w:r>
-        <w:t>We needed a tool to facilitate two basic features for software developers. We need to be able to share code/work amongst the team and we need to guard and rollback against unstable progressions.</w:t>
-      </w:r>
-    </w:p>
-    <w:p>
-      <w:r>
-        <w:t xml:space="preserve">We define project assets as any articles, source code, documentations, </w:t>
-      </w:r>
-      <w:r>
-        <w:t xml:space="preserve">designs and also directory structure of the project file system. </w:t>
-      </w:r>
-    </w:p>
-    <w:p>
-      <w:r>
-        <w:t xml:space="preserve">The ability to manage abstract assets is what sets ClearCase apart from traditional version control softwares. </w:t>
-      </w:r>
-    </w:p>
-    <w:p>
-      <w:r>
-        <w:t>The outcome of managing project assets is achieving working efficiency.</w:t>
-      </w:r>
-    </w:p>
-    <w:p>
-      <w:r>
-        <w:t xml:space="preserve">ClearCase uses the “sandbox” approach on accessing project assets with a very obvious and advantageous difference. ClearCase implements a development environment called </w:t>
+        <w:spacing w:line="480" w:lineRule="auto"/>
+      </w:pPr>
+    </w:p>
+    <w:p>
+      <w:pPr>
+        <w:pStyle w:val="Heading3"/>
+        <w:spacing w:line="480" w:lineRule="auto"/>
+      </w:pPr>
+      <w:r>
+        <w:t>UCM, base ClearCase – automating and integrating change management</w:t>
+      </w:r>
+      <w:r>
+        <w:t xml:space="preserve"> process</w:t>
+      </w:r>
+    </w:p>
+    <w:p>
+      <w:pPr>
+        <w:pStyle w:val="Heading3"/>
+        <w:spacing w:line="480" w:lineRule="auto"/>
+      </w:pPr>
+    </w:p>
+    <w:p>
+      <w:pPr>
+        <w:spacing w:line="480" w:lineRule="auto"/>
+      </w:pPr>
+      <w:r>
+        <w:t xml:space="preserve">Change management is an essential function of software project management. The ability to modify, store and deliver software </w:t>
+      </w:r>
+      <w:r>
+        <w:t>according to</w:t>
+      </w:r>
+      <w:r>
+        <w:t xml:space="preserve"> the changing needs of the project requirement is critical for project success. </w:t>
+      </w:r>
+    </w:p>
+    <w:p>
+      <w:pPr>
+        <w:spacing w:line="480" w:lineRule="auto"/>
+      </w:pPr>
+      <w:proofErr w:type="spellStart"/>
+      <w:r>
+        <w:t>ClearQuest</w:t>
+      </w:r>
+      <w:proofErr w:type="spellEnd"/>
+      <w:r>
+        <w:t xml:space="preserve"> is the de facto tool within </w:t>
+      </w:r>
+      <w:r>
+        <w:t xml:space="preserve">Rational™ </w:t>
+      </w:r>
+      <w:r>
+        <w:t>suite to provide change management. However, ClearCase uses chan</w:t>
+      </w:r>
+      <w:r>
+        <w:t xml:space="preserve">ge management models </w:t>
+      </w:r>
+      <w:r>
+        <w:t xml:space="preserve">to facilitate integration with </w:t>
+      </w:r>
+      <w:proofErr w:type="spellStart"/>
+      <w:r>
+        <w:t>ClearQuest</w:t>
+      </w:r>
+      <w:proofErr w:type="spellEnd"/>
+      <w:r>
+        <w:t xml:space="preserve">. </w:t>
+      </w:r>
+    </w:p>
+    <w:p>
+      <w:pPr>
+        <w:spacing w:line="480" w:lineRule="auto"/>
+      </w:pPr>
+      <w:r>
+        <w:t xml:space="preserve"> </w:t>
+      </w:r>
+      <w:r>
+        <w:t>UCM (Unified Change Management) is the out-of-box change management process model. UCM is activity based; project assets that are changed during a change activity are mapped and audited accordingly.</w:t>
+      </w:r>
+    </w:p>
+    <w:p>
+      <w:pPr>
+        <w:spacing w:line="480" w:lineRule="auto"/>
+      </w:pPr>
+      <w:r>
+        <w:t xml:space="preserve">Base ClearCase is a term that refers to a set of tools within ClearCase to configure a tailor-made change management solution that suits the need of the project. </w:t>
+      </w:r>
+    </w:p>
+    <w:p>
+      <w:pPr>
+        <w:spacing w:line="480" w:lineRule="auto"/>
+      </w:pPr>
+      <w:r>
+        <w:t>Both UCM and base ClearCase functions as an effective change management model that can be further used and integrated with other tools.</w:t>
+      </w:r>
+    </w:p>
+    <w:p>
+      <w:pPr>
+        <w:spacing w:line="480" w:lineRule="auto"/>
+      </w:pPr>
+    </w:p>
+    <w:p>
+      <w:pPr>
+        <w:pStyle w:val="Heading3"/>
+        <w:spacing w:line="480" w:lineRule="auto"/>
+      </w:pPr>
+      <w:r>
+        <w:lastRenderedPageBreak/>
+        <w:t xml:space="preserve">VOB, </w:t>
+      </w:r>
+      <w:r>
+        <w:t xml:space="preserve">Snapshot and Dynamic Views – automating </w:t>
+      </w:r>
+      <w:r>
+        <w:t>w</w:t>
+      </w:r>
+      <w:r>
+        <w:t xml:space="preserve">orkspace management </w:t>
+      </w:r>
+    </w:p>
+    <w:p>
+      <w:pPr>
+        <w:spacing w:line="480" w:lineRule="auto"/>
+      </w:pPr>
+    </w:p>
+    <w:p>
+      <w:pPr>
+        <w:spacing w:line="480" w:lineRule="auto"/>
+      </w:pPr>
+      <w:r>
+        <w:t>Workspace is an abstract collection of project assets and resources that facilitates individuals to work as a cohesive unit.</w:t>
+      </w:r>
+    </w:p>
+    <w:p>
+      <w:pPr>
+        <w:spacing w:line="480" w:lineRule="auto"/>
+      </w:pPr>
+      <w:r>
+        <w:t xml:space="preserve">Workspace enables an individual developer with the ability to work and later on integration his work with others. </w:t>
+      </w:r>
+    </w:p>
+    <w:p>
+      <w:pPr>
+        <w:spacing w:line="480" w:lineRule="auto"/>
+      </w:pPr>
+      <w:r>
+        <w:t xml:space="preserve">ClearCase takes a “Sandbox” approach when dealing with workspace management. </w:t>
+      </w:r>
+    </w:p>
+    <w:p>
+      <w:pPr>
+        <w:spacing w:line="480" w:lineRule="auto"/>
+      </w:pPr>
+      <w:r>
+        <w:t>VOB (Versioned Object Base) is ClearCase’s termino</w:t>
+      </w:r>
+      <w:r>
+        <w:t xml:space="preserve">logy for a software repository. Developers use the check-in and check-out functions to interact with VOBs. VOB keep track of all versioned </w:t>
+      </w:r>
+      <w:r>
+        <w:t>assets and auditing information.</w:t>
+      </w:r>
+    </w:p>
+    <w:p>
+      <w:pPr>
+        <w:spacing w:line="480" w:lineRule="auto"/>
+      </w:pPr>
+      <w:r>
+        <w:t xml:space="preserve">To put it simply, the major advantage of using ClearCase </w:t>
       </w:r>
       <w:r>
         <w:rPr>
@@ -126,12 +355,27 @@
         <w:t>View</w:t>
       </w:r>
       <w:r>
-        <w:t xml:space="preserve"> which act as a configurable data source for the team or developer in question. </w:t>
-      </w:r>
-    </w:p>
-    <w:p>
-      <w:r>
-        <w:t xml:space="preserve">To put it simply, the major advantage of using ClearCase </w:t>
+        <w:t xml:space="preserve"> feature is that it guarantees </w:t>
+      </w:r>
+      <w:r>
+        <w:t xml:space="preserve">project consistency and </w:t>
+      </w:r>
+      <w:r>
+        <w:t>stabilit</w:t>
+      </w:r>
+      <w:r>
+        <w:t>y</w:t>
+      </w:r>
+      <w:r>
+        <w:t xml:space="preserve">. </w:t>
+      </w:r>
+    </w:p>
+    <w:p>
+      <w:pPr>
+        <w:spacing w:line="480" w:lineRule="auto"/>
+      </w:pPr>
+      <w:r>
+        <w:t xml:space="preserve">Each </w:t>
       </w:r>
       <w:r>
         <w:rPr>
@@ -140,34 +384,316 @@
         <w:t>View</w:t>
       </w:r>
       <w:r>
-        <w:t xml:space="preserve"> feature is that it guarantees stability for the global data repository. Each </w:t>
-      </w:r>
-      <w:r>
         <w:rPr>
           <w:i/>
         </w:rPr>
+        <w:t xml:space="preserve"> </w:t>
+      </w:r>
+      <w:r>
+        <w:t xml:space="preserve">maintains and keeps its own </w:t>
+      </w:r>
+      <w:r>
+        <w:t>changes;</w:t>
+      </w:r>
+      <w:r>
+        <w:t xml:space="preserve"> developers working with other </w:t>
+      </w:r>
+      <w:r>
+        <w:rPr>
+          <w:i/>
+        </w:rPr>
+        <w:t>V</w:t>
+      </w:r>
+      <w:r>
+        <w:rPr>
+          <w:i/>
+        </w:rPr>
+        <w:t>iews</w:t>
+      </w:r>
+      <w:r>
+        <w:rPr>
+          <w:i/>
+        </w:rPr>
+        <w:t xml:space="preserve"> </w:t>
+      </w:r>
+      <w:r>
+        <w:t xml:space="preserve">are not </w:t>
+      </w:r>
+      <w:r>
+        <w:t>affected by changes</w:t>
+      </w:r>
+      <w:r>
+        <w:t xml:space="preserve"> that occurred within a particular </w:t>
+      </w:r>
+      <w:r>
+        <w:rPr>
+          <w:i/>
+        </w:rPr>
         <w:t>View</w:t>
       </w:r>
       <w:r>
+        <w:t xml:space="preserve">. However, they may access other views provided they have the appropriate </w:t>
+      </w:r>
+      <w:r>
+        <w:t xml:space="preserve">access </w:t>
+      </w:r>
+      <w:r>
+        <w:t>permissions.</w:t>
+      </w:r>
+    </w:p>
+    <w:p>
+      <w:pPr>
+        <w:spacing w:line="480" w:lineRule="auto"/>
+      </w:pPr>
+      <w:r>
+        <w:t xml:space="preserve">ClearCase View is available as Snapshot and Dynamic modes. In Snapshot model, ClearCase </w:t>
+      </w:r>
+      <w:r>
         <w:rPr>
           <w:i/>
         </w:rPr>
+        <w:t>View</w:t>
+      </w:r>
+      <w:r>
+        <w:t xml:space="preserve"> retrieves and copies all items that are listed in the configuration specification of the project.  </w:t>
+      </w:r>
+    </w:p>
+    <w:p>
+      <w:pPr>
+        <w:spacing w:line="480" w:lineRule="auto"/>
+      </w:pPr>
+      <w:r>
+        <w:t xml:space="preserve">Dynamic mode uses ClearCase’s MVFS (multi-version file system) and facilitates immediate and transparent access to data in the repository. </w:t>
+      </w:r>
+    </w:p>
+    <w:p>
+      <w:pPr>
+        <w:spacing w:line="480" w:lineRule="auto"/>
+      </w:pPr>
+      <w:r>
+        <w:t xml:space="preserve">ClearCase </w:t>
+      </w:r>
+      <w:r>
+        <w:rPr>
+          <w:i/>
+        </w:rPr>
+        <w:t>View</w:t>
+      </w:r>
+      <w:r>
+        <w:t xml:space="preserve"> automates workspace management by providing version selection, source retrieval and knowledge sharing.  </w:t>
+      </w:r>
+    </w:p>
+    <w:p>
+      <w:pPr>
+        <w:pStyle w:val="Heading3"/>
+        <w:spacing w:line="480" w:lineRule="auto"/>
+        <w:rPr>
+          <w:rFonts w:asciiTheme="minorHAnsi" w:eastAsiaTheme="minorHAnsi" w:hAnsiTheme="minorHAnsi" w:cstheme="minorBidi"/>
+          <w:b w:val="0"/>
+          <w:bCs w:val="0"/>
+          <w:color w:val="auto"/>
+        </w:rPr>
+      </w:pPr>
+    </w:p>
+    <w:p>
+      <w:pPr>
+        <w:pStyle w:val="Heading3"/>
+        <w:spacing w:line="480" w:lineRule="auto"/>
+      </w:pPr>
+      <w:r>
+        <w:t xml:space="preserve">Baseline - </w:t>
+      </w:r>
+      <w:r>
+        <w:t>automating the creation process</w:t>
+      </w:r>
+    </w:p>
+    <w:p>
+      <w:pPr>
+        <w:spacing w:line="480" w:lineRule="auto"/>
+      </w:pPr>
+    </w:p>
+    <w:p>
+      <w:pPr>
+        <w:spacing w:line="480" w:lineRule="auto"/>
+      </w:pPr>
+      <w:r>
+        <w:t xml:space="preserve">In ClearCase, a baseline is a set of versioned project assets that is consistent with a particular project mile stone. </w:t>
+      </w:r>
+    </w:p>
+    <w:p>
+      <w:pPr>
+        <w:spacing w:line="480" w:lineRule="auto"/>
+      </w:pPr>
+      <w:r>
+        <w:t xml:space="preserve">An example of </w:t>
+      </w:r>
+      <w:r>
+        <w:t xml:space="preserve">a </w:t>
+      </w:r>
+      <w:r>
+        <w:t xml:space="preserve">project baseline would consist of all project source code files of beta 0.1 and possibly also including alpha 0.2’s forked changes. </w:t>
+      </w:r>
+    </w:p>
+    <w:p>
+      <w:pPr>
+        <w:spacing w:line="480" w:lineRule="auto"/>
+      </w:pPr>
+      <w:r>
+        <w:t>ClearCase provides baseline function for both the UCM and base ClearCa</w:t>
+      </w:r>
+      <w:r>
+        <w:t>se interfaces</w:t>
+      </w:r>
+      <w:r>
+        <w:t xml:space="preserve">. </w:t>
+      </w:r>
+    </w:p>
+    <w:p>
+      <w:pPr>
+        <w:spacing w:line="480" w:lineRule="auto"/>
+      </w:pPr>
+      <w:r>
+        <w:t xml:space="preserve">The important distinction between the two baseline functions is that base ClearCase requires the developer to configure </w:t>
+      </w:r>
+      <w:r>
+        <w:rPr>
+          <w:i/>
+        </w:rPr>
+        <w:t>config spec</w:t>
+      </w:r>
+      <w:r>
+        <w:t xml:space="preserve"> of his workspace (view)</w:t>
+      </w:r>
+      <w:r>
+        <w:t xml:space="preserve">; </w:t>
+      </w:r>
+      <w:r>
+        <w:rPr>
+          <w:i/>
+        </w:rPr>
+        <w:t xml:space="preserve">config spec </w:t>
+      </w:r>
+      <w:r>
+        <w:t xml:space="preserve">is a set of rules that describes </w:t>
+      </w:r>
+      <w:r>
+        <w:t xml:space="preserve">and controls the versioned project assets. An example of a </w:t>
+      </w:r>
+      <w:r>
+        <w:rPr>
+          <w:i/>
+        </w:rPr>
+        <w:t xml:space="preserve">config spec </w:t>
+      </w:r>
+      <w:r>
+        <w:t>rule would be the requirement that all source</w:t>
+      </w:r>
+      <w:r>
+        <w:t xml:space="preserve"> code of module 101 should only include</w:t>
+      </w:r>
+      <w:r>
         <w:t xml:space="preserve"> </w:t>
       </w:r>
       <w:r>
-        <w:t xml:space="preserve">maintains and keeps its own </w:t>
-      </w:r>
-      <w:r>
-        <w:t>changes;</w:t>
-      </w:r>
-      <w:r>
-        <w:t xml:space="preserve"> developers working with other </w:t>
+        <w:t xml:space="preserve">code </w:t>
+      </w:r>
+      <w:r>
+        <w:t>version 0.11.</w:t>
+      </w:r>
+    </w:p>
+    <w:p>
+      <w:pPr>
+        <w:spacing w:line="480" w:lineRule="auto"/>
+      </w:pPr>
+      <w:r>
+        <w:t xml:space="preserve"> UCM do not require individual</w:t>
+      </w:r>
+      <w:r>
+        <w:t xml:space="preserve"> developer to do this, versioned specification and related requirements of the project baseline are configured by the maintainer or manager of the project prior to usage. </w:t>
+      </w:r>
+    </w:p>
+    <w:p>
+      <w:pPr>
+        <w:spacing w:line="480" w:lineRule="auto"/>
+      </w:pPr>
+      <w:r>
+        <w:t xml:space="preserve">Using the baseline automates the development creation process. By providing all team members the right set of versioned assets; the project management ensures the consistency and stability of the project code base. </w:t>
+      </w:r>
+      <w:r>
+        <w:t xml:space="preserve"> </w:t>
+      </w:r>
+    </w:p>
+    <w:p>
+      <w:pPr>
+        <w:spacing w:line="480" w:lineRule="auto"/>
+      </w:pPr>
+    </w:p>
+    <w:p>
+      <w:pPr>
+        <w:spacing w:line="480" w:lineRule="auto"/>
+      </w:pPr>
+    </w:p>
+    <w:p>
+      <w:pPr>
+        <w:spacing w:line="480" w:lineRule="auto"/>
+      </w:pPr>
+    </w:p>
+    <w:p>
+      <w:pPr>
+        <w:pStyle w:val="Heading3"/>
+        <w:spacing w:line="480" w:lineRule="auto"/>
+        <w:rPr>
+          <w:rFonts w:asciiTheme="minorHAnsi" w:eastAsiaTheme="minorHAnsi" w:hAnsiTheme="minorHAnsi" w:cstheme="minorBidi"/>
+          <w:b w:val="0"/>
+          <w:bCs w:val="0"/>
+          <w:color w:val="auto"/>
+        </w:rPr>
+      </w:pPr>
+    </w:p>
+    <w:p>
+      <w:pPr>
+        <w:pStyle w:val="Heading3"/>
+        <w:spacing w:line="480" w:lineRule="auto"/>
+        <w:rPr>
+          <w:rFonts w:asciiTheme="minorHAnsi" w:eastAsiaTheme="minorHAnsi" w:hAnsiTheme="minorHAnsi" w:cstheme="minorBidi"/>
+          <w:b w:val="0"/>
+          <w:bCs w:val="0"/>
+          <w:color w:val="auto"/>
+        </w:rPr>
+      </w:pPr>
+    </w:p>
+    <w:p>
+      <w:pPr>
+        <w:pStyle w:val="Heading3"/>
+        <w:spacing w:line="480" w:lineRule="auto"/>
+      </w:pPr>
+    </w:p>
+    <w:p>
+      <w:pPr>
+        <w:pStyle w:val="Heading3"/>
+        <w:spacing w:line="480" w:lineRule="auto"/>
+      </w:pPr>
+      <w:r>
+        <w:t>Automating software build process</w:t>
+      </w:r>
+    </w:p>
+    <w:p>
+      <w:pPr>
+        <w:spacing w:line="480" w:lineRule="auto"/>
+      </w:pPr>
+    </w:p>
+    <w:p>
+      <w:pPr>
+        <w:spacing w:line="480" w:lineRule="auto"/>
+      </w:pPr>
+      <w:r>
+        <w:t xml:space="preserve">Space and time restrictions are common to all software engineering projects. Traditional version control systems such as CVS implements </w:t>
       </w:r>
       <w:r>
         <w:rPr>
           <w:i/>
         </w:rPr>
-        <w:t>views</w:t>
+        <w:t>source</w:t>
       </w:r>
       <w:r>
         <w:rPr>
@@ -176,87 +702,253 @@
         <w:t xml:space="preserve"> </w:t>
       </w:r>
       <w:r>
-        <w:t xml:space="preserve">are not </w:t>
-      </w:r>
-      <w:r>
-        <w:t xml:space="preserve">affected by changes. However, they may access other views provided they have the appropriate </w:t>
-      </w:r>
-      <w:r>
-        <w:t xml:space="preserve">access </w:t>
-      </w:r>
-      <w:r>
-        <w:t>permissions.</w:t>
-      </w:r>
-    </w:p>
-    <w:p/>
-    <w:p/>
-    <w:p/>
-    <w:p/>
-    <w:p>
-      <w:pPr>
-        <w:pStyle w:val="Heading3"/>
+        <w:t xml:space="preserve">control but do not automate the software building process. </w:t>
+      </w:r>
+    </w:p>
+    <w:p>
+      <w:pPr>
+        <w:spacing w:line="480" w:lineRule="auto"/>
+      </w:pPr>
+      <w:r>
+        <w:t>A scalable and reasonably complex project would undergo many cha</w:t>
+      </w:r>
+      <w:r>
+        <w:t xml:space="preserve">nges and releases during of the </w:t>
+      </w:r>
+      <w:r>
+        <w:t xml:space="preserve">duration. Different branching within the project with different configuration of features would require different builds for release. </w:t>
+      </w:r>
+    </w:p>
+    <w:p>
+      <w:pPr>
+        <w:spacing w:line="480" w:lineRule="auto"/>
+      </w:pPr>
+      <w:r>
+        <w:t>We needed a tool to automate this process; the alternative is using a manual and ad hoc process where we would manually link and combin</w:t>
+      </w:r>
+      <w:r>
+        <w:t xml:space="preserve">e source files for compilation. The main functional requirement of this automation is build avoidance; or in </w:t>
+      </w:r>
+      <w:r>
+        <w:t>laymen</w:t>
+      </w:r>
+      <w:r>
+        <w:t xml:space="preserve"> terms: avoid building/compiling unchanged part of the project assets.  </w:t>
+      </w:r>
+    </w:p>
+    <w:p>
+      <w:pPr>
+        <w:spacing w:line="480" w:lineRule="auto"/>
+      </w:pPr>
+      <w:r>
+        <w:t xml:space="preserve">In ClearCase, the function of automating software building is accomplished by using the tool clearmake and omake. </w:t>
+      </w:r>
+    </w:p>
+    <w:p>
+      <w:pPr>
+        <w:spacing w:line="480" w:lineRule="auto"/>
+      </w:pPr>
+      <w:r>
+        <w:t xml:space="preserve">clearmake is ClearCase’s implementation of the popular UNIX utility </w:t>
+      </w:r>
+      <w:r>
+        <w:rPr>
+          <w:i/>
+        </w:rPr>
+        <w:t>make</w:t>
+      </w:r>
+      <w:r>
+        <w:t xml:space="preserve"> with improved features.</w:t>
+      </w:r>
+    </w:p>
+    <w:p>
+      <w:pPr>
+        <w:spacing w:line="480" w:lineRule="auto"/>
+      </w:pPr>
+      <w:r>
+        <w:t xml:space="preserve">omake is another tool which is unique to ClearCase. It is best used in the dynamic view interface. </w:t>
+      </w:r>
+    </w:p>
+    <w:p>
+      <w:pPr>
+        <w:spacing w:line="480" w:lineRule="auto"/>
+      </w:pPr>
+    </w:p>
+    <w:p>
+      <w:pPr>
+        <w:spacing w:line="480" w:lineRule="auto"/>
+      </w:pPr>
+    </w:p>
+    <w:p>
+      <w:pPr>
+        <w:pStyle w:val="Heading2"/>
+        <w:spacing w:line="480" w:lineRule="auto"/>
       </w:pPr>
       <w:r>
         <w:lastRenderedPageBreak/>
-        <w:t xml:space="preserve">Software builds process management  </w:t>
-      </w:r>
-    </w:p>
-    <w:p>
-      <w:pPr>
-        <w:pStyle w:val="Heading3"/>
-      </w:pPr>
-      <w:r>
         <w:t>Audit Trails</w:t>
       </w:r>
     </w:p>
     <w:p>
       <w:pPr>
-        <w:pStyle w:val="Heading3"/>
-      </w:pPr>
-      <w:r>
-        <w:t>Automated workspace management</w:t>
-      </w:r>
-    </w:p>
-    <w:p>
-      <w:pPr>
-        <w:pStyle w:val="Heading3"/>
+        <w:spacing w:line="480" w:lineRule="auto"/>
+      </w:pPr>
+    </w:p>
+    <w:p>
+      <w:pPr>
+        <w:spacing w:line="480" w:lineRule="auto"/>
+      </w:pPr>
+    </w:p>
+    <w:p>
+      <w:pPr>
+        <w:pStyle w:val="Heading2"/>
+        <w:spacing w:line="480" w:lineRule="auto"/>
       </w:pPr>
       <w:r>
         <w:t>Integration with Rational™ Suite and popular IDEs</w:t>
       </w:r>
     </w:p>
-    <w:p/>
-    <w:p>
+    <w:p>
+      <w:pPr>
+        <w:spacing w:line="480" w:lineRule="auto"/>
+      </w:pPr>
+    </w:p>
+    <w:p>
+      <w:pPr>
+        <w:spacing w:line="480" w:lineRule="auto"/>
+      </w:pPr>
       <w:r>
         <w:t xml:space="preserve"> </w:t>
       </w:r>
     </w:p>
-    <w:p/>
+    <w:p>
+      <w:pPr>
+        <w:spacing w:line="480" w:lineRule="auto"/>
+      </w:pPr>
+    </w:p>
     <w:p>
       <w:pPr>
         <w:pStyle w:val="Heading2"/>
+        <w:spacing w:line="480" w:lineRule="auto"/>
       </w:pPr>
       <w:r>
         <w:t xml:space="preserve">Collaboration </w:t>
       </w:r>
     </w:p>
-    <w:p/>
-    <w:p>
+    <w:p>
+      <w:pPr>
+        <w:spacing w:line="480" w:lineRule="auto"/>
+      </w:pPr>
+    </w:p>
+    <w:p>
+      <w:pPr>
+        <w:spacing w:line="480" w:lineRule="auto"/>
+      </w:pPr>
       <w:r>
         <w:t>Support for parallel development</w:t>
       </w:r>
     </w:p>
     <w:p>
+      <w:pPr>
+        <w:spacing w:line="480" w:lineRule="auto"/>
+      </w:pPr>
       <w:r>
         <w:t>Multi-platform support</w:t>
       </w:r>
     </w:p>
     <w:p>
+      <w:pPr>
+        <w:spacing w:line="480" w:lineRule="auto"/>
+      </w:pPr>
       <w:r>
         <w:t>Implementing and enforcing project policies</w:t>
       </w:r>
     </w:p>
-    <w:p/>
+    <w:p>
+      <w:pPr>
+        <w:pStyle w:val="Heading1"/>
+        <w:spacing w:line="480" w:lineRule="auto"/>
+      </w:pPr>
+    </w:p>
+    <w:p>
+      <w:pPr>
+        <w:pStyle w:val="Heading1"/>
+        <w:spacing w:line="480" w:lineRule="auto"/>
+      </w:pPr>
+    </w:p>
+    <w:p>
+      <w:pPr>
+        <w:pStyle w:val="Heading1"/>
+        <w:spacing w:line="480" w:lineRule="auto"/>
+      </w:pPr>
+    </w:p>
+    <w:p>
+      <w:pPr>
+        <w:pStyle w:val="Heading1"/>
+        <w:spacing w:line="480" w:lineRule="auto"/>
+      </w:pPr>
+    </w:p>
+    <w:p>
+      <w:pPr>
+        <w:pStyle w:val="Heading1"/>
+        <w:spacing w:line="480" w:lineRule="auto"/>
+      </w:pPr>
+      <w:r>
+        <w:t>References</w:t>
+      </w:r>
+    </w:p>
+    <w:p>
+      <w:pPr>
+        <w:spacing w:line="480" w:lineRule="auto"/>
+      </w:pPr>
+    </w:p>
+    <w:p>
+      <w:pPr>
+        <w:spacing w:line="480" w:lineRule="auto"/>
+      </w:pPr>
+      <w:r>
+        <w:t>ClearCase Concepts Guide</w:t>
+      </w:r>
+    </w:p>
+    <w:p>
+      <w:pPr>
+        <w:spacing w:line="480" w:lineRule="auto"/>
+      </w:pPr>
+    </w:p>
+    <w:p>
+      <w:pPr>
+        <w:spacing w:line="480" w:lineRule="auto"/>
+      </w:pPr>
+      <w:r>
+        <w:t>http://techpubs.sgi.com/library/dynaweb_docs/0620/SGI_Developer/books/ClrC_CG/sgi_html/ch01.html</w:t>
+      </w:r>
+    </w:p>
+    <w:p>
+      <w:pPr>
+        <w:spacing w:line="480" w:lineRule="auto"/>
+      </w:pPr>
+    </w:p>
+    <w:p>
+      <w:pPr>
+        <w:spacing w:line="480" w:lineRule="auto"/>
+      </w:pPr>
+      <w:r>
+        <w:t>ClearCase Usage Tutorial</w:t>
+      </w:r>
+    </w:p>
+    <w:p>
+      <w:pPr>
+        <w:spacing w:line="480" w:lineRule="auto"/>
+      </w:pPr>
+    </w:p>
+    <w:p>
+      <w:pPr>
+        <w:spacing w:line="480" w:lineRule="auto"/>
+      </w:pPr>
+      <w:r>
+        <w:t>https://publib.boulder.ibm.com/infocenter/cchelp/v7r1m0/index.jsp?topic=/com.ibm.rational.clearcase.tutorial.doc/topics/default_topic.htm</w:t>
+      </w:r>
+    </w:p>
     <w:sectPr>
       <w:pgSz w:w="11906" w:h="16838"/>
       <w:pgMar w:top="1440" w:right="1440" w:bottom="1440" w:left="1440" w:header="708" w:footer="708" w:gutter="0"/>
@@ -565,6 +1257,36 @@
       <w:b/>
       <w:bCs/>
       <w:color w:val="4F81BD" w:themeColor="accent1"/>
+    </w:rPr>
+  </w:style>
+  <w:style w:type="paragraph" w:styleId="BalloonText">
+    <w:name w:val="Balloon Text"/>
+    <w:basedOn w:val="Normal"/>
+    <w:link w:val="BalloonTextChar"/>
+    <w:uiPriority w:val="99"/>
+    <w:semiHidden/>
+    <w:unhideWhenUsed/>
+    <w:rsid w:val="00EF6708"/>
+    <w:pPr>
+      <w:spacing w:after="0" w:line="240" w:lineRule="auto"/>
+    </w:pPr>
+    <w:rPr>
+      <w:rFonts w:ascii="Tahoma" w:hAnsi="Tahoma"/>
+      <w:sz w:val="16"/>
+      <w:szCs w:val="16"/>
+    </w:rPr>
+  </w:style>
+  <w:style w:type="character" w:customStyle="1" w:styleId="BalloonTextChar">
+    <w:name w:val="Balloon Text Char"/>
+    <w:basedOn w:val="DefaultParagraphFont"/>
+    <w:link w:val="BalloonText"/>
+    <w:uiPriority w:val="99"/>
+    <w:semiHidden/>
+    <w:rsid w:val="00EF6708"/>
+    <w:rPr>
+      <w:rFonts w:ascii="Tahoma" w:hAnsi="Tahoma"/>
+      <w:sz w:val="16"/>
+      <w:szCs w:val="16"/>
     </w:rPr>
   </w:style>
 </w:styles>
@@ -851,4 +1573,16 @@
   <a:objectDefaults/>
   <a:extraClrSchemeLst/>
 </a:theme>
+</file>
+
+<file path=customXml/item1.xml><?xml version="1.0" encoding="utf-8"?>
+<b:Sources xmlns:b="http://schemas.openxmlformats.org/officeDocument/2006/bibliography" xmlns="http://schemas.openxmlformats.org/officeDocument/2006/bibliography" SelectedStyle="\MLA.XSL" StyleName="MLA"/>
+</file>
+
+<file path=customXml/itemProps1.xml><?xml version="1.0" encoding="utf-8"?>
+<ds:datastoreItem xmlns:ds="http://schemas.openxmlformats.org/officeDocument/2006/customXml" ds:itemID="{17D17C49-A30F-4C9E-B948-D7656490DB7C}">
+  <ds:schemaRefs>
+    <ds:schemaRef ds:uri="http://schemas.openxmlformats.org/officeDocument/2006/bibliography"/>
+  </ds:schemaRefs>
+</ds:datastoreItem>
 </file>
</xml_diff>